<commit_message>
Avanzado en analex (memory edition) y quitado llaves
</commit_message>
<xml_diff>
--- a/Memoria/Practica - Creacion de un compilador - Jesus y Luna.docx
+++ b/Memoria/Practica - Creacion de un compilador - Jesus y Luna.docx
@@ -1749,6 +1749,28 @@
       </w:r>
       <w:bookmarkEnd w:id="1"/>
     </w:p>
+    <w:p/>
+    <w:p>
+      <w:pPr>
+        <w:jc w:val="both"/>
+      </w:pPr>
+      <w:r>
+        <w:t xml:space="preserve">En este apartado se discutirá el desarrollo del analizador sintáctico utilizado en el compilador a implementar. Concretamente se discutirán </w:t>
+      </w:r>
+      <w:r>
+        <w:t>especificación formal del lenguaje</w:t>
+      </w:r>
+      <w:r>
+        <w:t xml:space="preserve">, la </w:t>
+      </w:r>
+      <w:r>
+        <w:t xml:space="preserve">Máquina Discriminadora Determinista Asociada </w:t>
+      </w:r>
+      <w:r>
+        <w:t>y una descripción de como se ha realizado la implementación.</w:t>
+      </w:r>
+    </w:p>
+    <w:p/>
     <w:p>
       <w:pPr>
         <w:pStyle w:val="Ttulo2"/>
@@ -1768,12 +1790,1156 @@
       </w:r>
       <w:bookmarkEnd w:id="2"/>
     </w:p>
+    <w:p/>
     <w:p>
       <w:pPr>
+        <w:jc w:val="both"/>
+      </w:pPr>
+      <w:r>
+        <w:t xml:space="preserve">A </w:t>
+      </w:r>
+      <w:r>
+        <w:t>continuación,</w:t>
+      </w:r>
+      <w:r>
+        <w:t xml:space="preserve"> vamos a ver </w:t>
+      </w:r>
+      <w:r>
+        <w:t>la</w:t>
+      </w:r>
+      <w:r>
+        <w:t xml:space="preserve"> especificación del lenguaje</w:t>
+      </w:r>
+      <w:r>
+        <w:t xml:space="preserve"> en una tabla formada por</w:t>
+      </w:r>
+      <w:r>
+        <w:t xml:space="preserve"> las categorías que tiene,</w:t>
+      </w:r>
+      <w:r>
+        <w:t xml:space="preserve"> la expresión regular de cada una,</w:t>
+      </w:r>
+      <w:r>
+        <w:t xml:space="preserve"> </w:t>
+      </w:r>
+      <w:r>
+        <w:t>qué</w:t>
+      </w:r>
+      <w:r>
+        <w:t xml:space="preserve"> hacer con ellas y los atributos que tienen</w:t>
+      </w:r>
+      <w:r>
+        <w:t xml:space="preserve">. Todas las categorías tendrán un atributo adicional indicando la línea en la que se encuentran, que omitiremos aquí por </w:t>
+      </w:r>
+      <w:r>
+        <w:t>simplicidad.</w:t>
+      </w:r>
+    </w:p>
+    <w:tbl>
+      <w:tblPr>
+        <w:tblStyle w:val="Tablaconcuadrcula"/>
+        <w:tblW w:w="0" w:type="auto"/>
+        <w:tblLook w:val="04A0" w:firstRow="1" w:lastRow="0" w:firstColumn="1" w:lastColumn="0" w:noHBand="0" w:noVBand="1"/>
+      </w:tblPr>
+      <w:tblGrid>
+        <w:gridCol w:w="2122"/>
+        <w:gridCol w:w="3543"/>
+        <w:gridCol w:w="1560"/>
+        <w:gridCol w:w="1269"/>
+      </w:tblGrid>
+      <w:tr>
+        <w:tc>
+          <w:tcPr>
+            <w:tcW w:w="2122" w:type="dxa"/>
+          </w:tcPr>
+          <w:p>
+            <w:pPr>
+              <w:jc w:val="center"/>
+              <w:rPr>
+                <w:b/>
+                <w:bCs/>
+              </w:rPr>
+            </w:pPr>
+            <w:r>
+              <w:rPr>
+                <w:b/>
+                <w:bCs/>
+              </w:rPr>
+              <w:t>Categoría</w:t>
+            </w:r>
+          </w:p>
+        </w:tc>
+        <w:tc>
+          <w:tcPr>
+            <w:tcW w:w="3543" w:type="dxa"/>
+          </w:tcPr>
+          <w:p>
+            <w:pPr>
+              <w:jc w:val="center"/>
+              <w:rPr>
+                <w:b/>
+                <w:bCs/>
+              </w:rPr>
+            </w:pPr>
+            <w:r>
+              <w:rPr>
+                <w:b/>
+                <w:bCs/>
+              </w:rPr>
+              <w:t>Expresión regular</w:t>
+            </w:r>
+          </w:p>
+        </w:tc>
+        <w:tc>
+          <w:tcPr>
+            <w:tcW w:w="1560" w:type="dxa"/>
+          </w:tcPr>
+          <w:p>
+            <w:pPr>
+              <w:jc w:val="center"/>
+              <w:rPr>
+                <w:b/>
+                <w:bCs/>
+              </w:rPr>
+            </w:pPr>
+            <w:r>
+              <w:rPr>
+                <w:b/>
+                <w:bCs/>
+              </w:rPr>
+              <w:t>Acciones</w:t>
+            </w:r>
+          </w:p>
+        </w:tc>
+        <w:tc>
+          <w:tcPr>
+            <w:tcW w:w="1269" w:type="dxa"/>
+          </w:tcPr>
+          <w:p>
+            <w:pPr>
+              <w:jc w:val="center"/>
+              <w:rPr>
+                <w:b/>
+                <w:bCs/>
+              </w:rPr>
+            </w:pPr>
+            <w:r>
+              <w:rPr>
+                <w:b/>
+                <w:bCs/>
+              </w:rPr>
+              <w:t>Atributos</w:t>
+            </w:r>
+          </w:p>
+        </w:tc>
+      </w:tr>
+      <w:tr>
+        <w:tc>
+          <w:tcPr>
+            <w:tcW w:w="2122" w:type="dxa"/>
+          </w:tcPr>
+          <w:p>
+            <w:r>
+              <w:t>Palabra reservada</w:t>
+            </w:r>
+          </w:p>
+        </w:tc>
+        <w:tc>
+          <w:tcPr>
+            <w:tcW w:w="3543" w:type="dxa"/>
+          </w:tcPr>
+          <w:p>
+            <w:pPr>
+              <w:jc w:val="both"/>
+            </w:pPr>
+            <w:r>
+              <w:t>PROGRAMA</w:t>
+            </w:r>
+            <w:r>
+              <w:t xml:space="preserve"> | </w:t>
+            </w:r>
+            <w:r>
+              <w:t>VAR</w:t>
+            </w:r>
+            <w:r>
+              <w:t xml:space="preserve"> </w:t>
+            </w:r>
+            <w:r>
+              <w:t>|</w:t>
+            </w:r>
+            <w:r>
+              <w:t xml:space="preserve"> </w:t>
+            </w:r>
+            <w:r>
+              <w:t>VECTOR</w:t>
+            </w:r>
+            <w:r>
+              <w:t xml:space="preserve"> </w:t>
+            </w:r>
+            <w:r>
+              <w:t>|</w:t>
+            </w:r>
+            <w:r>
+              <w:t xml:space="preserve"> </w:t>
+            </w:r>
+            <w:r>
+              <w:t>ENTERO</w:t>
+            </w:r>
+            <w:r>
+              <w:t xml:space="preserve"> </w:t>
+            </w:r>
+            <w:r>
+              <w:t>|</w:t>
+            </w:r>
+            <w:r>
+              <w:t xml:space="preserve"> </w:t>
+            </w:r>
+            <w:r>
+              <w:t>REAL</w:t>
+            </w:r>
+            <w:r>
+              <w:t xml:space="preserve"> </w:t>
+            </w:r>
+            <w:r>
+              <w:t>|</w:t>
+            </w:r>
+            <w:r>
+              <w:t xml:space="preserve"> </w:t>
+            </w:r>
+            <w:r>
+              <w:t>BOOLEANO</w:t>
+            </w:r>
+            <w:r>
+              <w:t xml:space="preserve"> </w:t>
+            </w:r>
+            <w:r>
+              <w:t>|</w:t>
+            </w:r>
+            <w:r>
+              <w:t xml:space="preserve"> </w:t>
+            </w:r>
+            <w:r>
+              <w:t>INICIO</w:t>
+            </w:r>
+            <w:r>
+              <w:t xml:space="preserve"> </w:t>
+            </w:r>
+            <w:r>
+              <w:t>|</w:t>
+            </w:r>
+            <w:r>
+              <w:t xml:space="preserve"> </w:t>
+            </w:r>
+            <w:r>
+              <w:t>FIN</w:t>
+            </w:r>
+            <w:r>
+              <w:t xml:space="preserve"> </w:t>
+            </w:r>
+            <w:r>
+              <w:t>|</w:t>
+            </w:r>
+            <w:r>
+              <w:t xml:space="preserve"> </w:t>
+            </w:r>
+            <w:r>
+              <w:t>SI</w:t>
+            </w:r>
+            <w:r>
+              <w:t xml:space="preserve"> </w:t>
+            </w:r>
+            <w:r>
+              <w:t>|</w:t>
+            </w:r>
+            <w:r>
+              <w:t xml:space="preserve"> </w:t>
+            </w:r>
+            <w:r>
+              <w:t>ENTONCES</w:t>
+            </w:r>
+            <w:r>
+              <w:t xml:space="preserve"> </w:t>
+            </w:r>
+            <w:r>
+              <w:t>|</w:t>
+            </w:r>
+            <w:r>
+              <w:t xml:space="preserve"> </w:t>
+            </w:r>
+            <w:r>
+              <w:t>SINO</w:t>
+            </w:r>
+            <w:r>
+              <w:t xml:space="preserve"> </w:t>
+            </w:r>
+            <w:r>
+              <w:t>|</w:t>
+            </w:r>
+            <w:r>
+              <w:t xml:space="preserve"> </w:t>
+            </w:r>
+            <w:r>
+              <w:t>MIENTRAS</w:t>
+            </w:r>
+            <w:r>
+              <w:t xml:space="preserve"> </w:t>
+            </w:r>
+            <w:r>
+              <w:t>|</w:t>
+            </w:r>
+            <w:r>
+              <w:t xml:space="preserve"> </w:t>
+            </w:r>
+            <w:r>
+              <w:t>HACER</w:t>
+            </w:r>
+            <w:r>
+              <w:t xml:space="preserve"> </w:t>
+            </w:r>
+            <w:r>
+              <w:t>|</w:t>
+            </w:r>
+            <w:r>
+              <w:t xml:space="preserve"> </w:t>
+            </w:r>
+            <w:r>
+              <w:t>LEE</w:t>
+            </w:r>
+            <w:r>
+              <w:t xml:space="preserve"> </w:t>
+            </w:r>
+            <w:r>
+              <w:t>|</w:t>
+            </w:r>
+            <w:r>
+              <w:t xml:space="preserve"> </w:t>
+            </w:r>
+            <w:r>
+              <w:t>ESCRIBE</w:t>
+            </w:r>
+            <w:r>
+              <w:t xml:space="preserve"> </w:t>
+            </w:r>
+            <w:r>
+              <w:t>|</w:t>
+            </w:r>
+            <w:r>
+              <w:t xml:space="preserve"> </w:t>
+            </w:r>
+            <w:r>
+              <w:t>Y</w:t>
+            </w:r>
+            <w:r>
+              <w:t xml:space="preserve"> </w:t>
+            </w:r>
+            <w:r>
+              <w:t>|</w:t>
+            </w:r>
+            <w:r>
+              <w:t xml:space="preserve"> </w:t>
+            </w:r>
+            <w:r>
+              <w:t>O</w:t>
+            </w:r>
+            <w:r>
+              <w:t xml:space="preserve"> </w:t>
+            </w:r>
+            <w:r>
+              <w:t>|</w:t>
+            </w:r>
+            <w:r>
+              <w:t xml:space="preserve"> </w:t>
+            </w:r>
+            <w:r>
+              <w:t>NO</w:t>
+            </w:r>
+            <w:r>
+              <w:t xml:space="preserve"> </w:t>
+            </w:r>
+            <w:r>
+              <w:t>|</w:t>
+            </w:r>
+            <w:r>
+              <w:t xml:space="preserve"> </w:t>
+            </w:r>
+            <w:r>
+              <w:t>CIERTO</w:t>
+            </w:r>
+            <w:r>
+              <w:t xml:space="preserve"> </w:t>
+            </w:r>
+            <w:r>
+              <w:t>|</w:t>
+            </w:r>
+            <w:r>
+              <w:t xml:space="preserve"> </w:t>
+            </w:r>
+            <w:r>
+              <w:t>FALSO</w:t>
+            </w:r>
+          </w:p>
+        </w:tc>
+        <w:tc>
+          <w:tcPr>
+            <w:tcW w:w="1560" w:type="dxa"/>
+          </w:tcPr>
+          <w:p>
+            <w:r>
+              <w:t>c</w:t>
+            </w:r>
+            <w:r>
+              <w:t xml:space="preserve">opiar </w:t>
+            </w:r>
+            <w:r>
+              <w:t>palabra</w:t>
+            </w:r>
+          </w:p>
+        </w:tc>
+        <w:tc>
+          <w:tcPr>
+            <w:tcW w:w="1269" w:type="dxa"/>
+          </w:tcPr>
+          <w:p>
+            <w:r>
+              <w:t>p</w:t>
+            </w:r>
+            <w:r>
+              <w:t>alabra</w:t>
+            </w:r>
+          </w:p>
+        </w:tc>
+      </w:tr>
+      <w:tr>
+        <w:tc>
+          <w:tcPr>
+            <w:tcW w:w="2122" w:type="dxa"/>
+          </w:tcPr>
+          <w:p>
+            <w:r>
+              <w:t>Blanco</w:t>
+            </w:r>
+          </w:p>
+        </w:tc>
+        <w:tc>
+          <w:tcPr>
+            <w:tcW w:w="3543" w:type="dxa"/>
+          </w:tcPr>
+          <w:p>
+            <w:r>
+              <w:t>[ \t]+</w:t>
+            </w:r>
+          </w:p>
+        </w:tc>
+        <w:tc>
+          <w:tcPr>
+            <w:tcW w:w="1560" w:type="dxa"/>
+          </w:tcPr>
+          <w:p>
+            <w:r>
+              <w:t>omitir</w:t>
+            </w:r>
+          </w:p>
+        </w:tc>
+        <w:tc>
+          <w:tcPr>
+            <w:tcW w:w="1269" w:type="dxa"/>
+          </w:tcPr>
+          <w:p/>
+        </w:tc>
+      </w:tr>
+      <w:tr>
+        <w:tc>
+          <w:tcPr>
+            <w:tcW w:w="2122" w:type="dxa"/>
+          </w:tcPr>
+          <w:p>
+            <w:r>
+              <w:t xml:space="preserve">Salto de </w:t>
+            </w:r>
+            <w:proofErr w:type="spellStart"/>
+            <w:r>
+              <w:t>linea</w:t>
+            </w:r>
+            <w:proofErr w:type="spellEnd"/>
+          </w:p>
+        </w:tc>
+        <w:tc>
+          <w:tcPr>
+            <w:tcW w:w="3543" w:type="dxa"/>
+          </w:tcPr>
+          <w:p>
+            <w:r>
+              <w:t>[</w:t>
+            </w:r>
+            <w:r>
+              <w:t>/n</w:t>
+            </w:r>
+            <w:r>
+              <w:t>]+</w:t>
+            </w:r>
+          </w:p>
+        </w:tc>
+        <w:tc>
+          <w:tcPr>
+            <w:tcW w:w="1560" w:type="dxa"/>
+          </w:tcPr>
+          <w:p>
+            <w:r>
+              <w:t>omitir</w:t>
+            </w:r>
+          </w:p>
+        </w:tc>
+        <w:tc>
+          <w:tcPr>
+            <w:tcW w:w="1269" w:type="dxa"/>
+          </w:tcPr>
+          <w:p/>
+        </w:tc>
+      </w:tr>
+      <w:tr>
+        <w:tc>
+          <w:tcPr>
+            <w:tcW w:w="2122" w:type="dxa"/>
+          </w:tcPr>
+          <w:p>
+            <w:r>
+              <w:t>EOF</w:t>
+            </w:r>
+          </w:p>
+        </w:tc>
+        <w:tc>
+          <w:tcPr>
+            <w:tcW w:w="3543" w:type="dxa"/>
+          </w:tcPr>
+          <w:p>
+            <w:r>
+              <w:t>EOF</w:t>
+            </w:r>
+          </w:p>
+        </w:tc>
+        <w:tc>
+          <w:tcPr>
+            <w:tcW w:w="1560" w:type="dxa"/>
+          </w:tcPr>
+          <w:p>
+            <w:r>
+              <w:t>emitir</w:t>
+            </w:r>
+          </w:p>
+        </w:tc>
+        <w:tc>
+          <w:tcPr>
+            <w:tcW w:w="1269" w:type="dxa"/>
+          </w:tcPr>
+          <w:p/>
+        </w:tc>
+      </w:tr>
+      <w:tr>
+        <w:tc>
+          <w:tcPr>
+            <w:tcW w:w="2122" w:type="dxa"/>
+          </w:tcPr>
+          <w:p>
+            <w:r>
+              <w:t>Operador Asignación</w:t>
+            </w:r>
+          </w:p>
+        </w:tc>
+        <w:tc>
+          <w:tcPr>
+            <w:tcW w:w="3543" w:type="dxa"/>
+          </w:tcPr>
+          <w:p>
+            <w:r>
+              <w:t>:=</w:t>
+            </w:r>
+          </w:p>
+        </w:tc>
+        <w:tc>
+          <w:tcPr>
+            <w:tcW w:w="1560" w:type="dxa"/>
+          </w:tcPr>
+          <w:p>
+            <w:r>
+              <w:t>emitir</w:t>
+            </w:r>
+          </w:p>
+        </w:tc>
+        <w:tc>
+          <w:tcPr>
+            <w:tcW w:w="1269" w:type="dxa"/>
+          </w:tcPr>
+          <w:p/>
+        </w:tc>
+      </w:tr>
+      <w:tr>
+        <w:tc>
+          <w:tcPr>
+            <w:tcW w:w="2122" w:type="dxa"/>
+          </w:tcPr>
+          <w:p>
+            <w:r>
+              <w:t>Operador Suma</w:t>
+            </w:r>
+          </w:p>
+        </w:tc>
+        <w:tc>
+          <w:tcPr>
+            <w:tcW w:w="3543" w:type="dxa"/>
+          </w:tcPr>
+          <w:p>
+            <w:r>
+              <w:t>[+-]</w:t>
+            </w:r>
+          </w:p>
+        </w:tc>
+        <w:tc>
+          <w:tcPr>
+            <w:tcW w:w="1560" w:type="dxa"/>
+          </w:tcPr>
+          <w:p>
+            <w:r>
+              <w:t>copiar operación</w:t>
+            </w:r>
+          </w:p>
+        </w:tc>
+        <w:tc>
+          <w:tcPr>
+            <w:tcW w:w="1269" w:type="dxa"/>
+          </w:tcPr>
+          <w:p>
+            <w:r>
+              <w:t>operación</w:t>
+            </w:r>
+          </w:p>
+        </w:tc>
+      </w:tr>
+      <w:tr>
+        <w:tc>
+          <w:tcPr>
+            <w:tcW w:w="2122" w:type="dxa"/>
+          </w:tcPr>
+          <w:p>
+            <w:r>
+              <w:t>Operador Multiplicación</w:t>
+            </w:r>
+          </w:p>
+        </w:tc>
+        <w:tc>
+          <w:tcPr>
+            <w:tcW w:w="3543" w:type="dxa"/>
+          </w:tcPr>
+          <w:p>
+            <w:r>
+              <w:t>[*/]</w:t>
+            </w:r>
+          </w:p>
+        </w:tc>
+        <w:tc>
+          <w:tcPr>
+            <w:tcW w:w="1560" w:type="dxa"/>
+          </w:tcPr>
+          <w:p>
+            <w:r>
+              <w:t>copiar operación</w:t>
+            </w:r>
+          </w:p>
+        </w:tc>
+        <w:tc>
+          <w:tcPr>
+            <w:tcW w:w="1269" w:type="dxa"/>
+          </w:tcPr>
+          <w:p>
+            <w:r>
+              <w:t>operación</w:t>
+            </w:r>
+          </w:p>
+        </w:tc>
+      </w:tr>
+      <w:tr>
+        <w:tc>
+          <w:tcPr>
+            <w:tcW w:w="2122" w:type="dxa"/>
+          </w:tcPr>
+          <w:p>
+            <w:r>
+              <w:t>Numero</w:t>
+            </w:r>
+          </w:p>
+        </w:tc>
+        <w:tc>
+          <w:tcPr>
+            <w:tcW w:w="3543" w:type="dxa"/>
+          </w:tcPr>
+          <w:p>
+            <w:r>
+              <w:t>[0-9</w:t>
+            </w:r>
+            <w:proofErr w:type="gramStart"/>
+            <w:r>
+              <w:t>][</w:t>
+            </w:r>
+            <w:proofErr w:type="gramEnd"/>
+            <w:r>
+              <w:t>0-9]*(.[0-9][0-9]*)?</w:t>
+            </w:r>
+          </w:p>
+        </w:tc>
+        <w:tc>
+          <w:tcPr>
+            <w:tcW w:w="1560" w:type="dxa"/>
+          </w:tcPr>
+          <w:p>
+            <w:r>
+              <w:t>copiar tipo y valor</w:t>
+            </w:r>
+          </w:p>
+        </w:tc>
+        <w:tc>
+          <w:tcPr>
+            <w:tcW w:w="1269" w:type="dxa"/>
+          </w:tcPr>
+          <w:p>
+            <w:r>
+              <w:t xml:space="preserve">valor </w:t>
+            </w:r>
+          </w:p>
+          <w:p>
+            <w:r>
+              <w:t>tipo</w:t>
+            </w:r>
+          </w:p>
+        </w:tc>
+      </w:tr>
+      <w:tr>
+        <w:tc>
+          <w:tcPr>
+            <w:tcW w:w="2122" w:type="dxa"/>
+          </w:tcPr>
+          <w:p>
+            <w:r>
+              <w:t>Identificador</w:t>
+            </w:r>
+          </w:p>
+        </w:tc>
+        <w:tc>
+          <w:tcPr>
+            <w:tcW w:w="3543" w:type="dxa"/>
+          </w:tcPr>
+          <w:p>
+            <w:r>
+              <w:t>[a-</w:t>
+            </w:r>
+            <w:proofErr w:type="spellStart"/>
+            <w:r>
+              <w:t>zA</w:t>
+            </w:r>
+            <w:proofErr w:type="spellEnd"/>
+            <w:r>
+              <w:t>-Z][a-zA-Z0-9]*</w:t>
+            </w:r>
+          </w:p>
+        </w:tc>
+        <w:tc>
+          <w:tcPr>
+            <w:tcW w:w="1560" w:type="dxa"/>
+          </w:tcPr>
+          <w:p>
+            <w:r>
+              <w:t>copiar valor</w:t>
+            </w:r>
+          </w:p>
+        </w:tc>
+        <w:tc>
+          <w:tcPr>
+            <w:tcW w:w="1269" w:type="dxa"/>
+          </w:tcPr>
+          <w:p>
+            <w:r>
+              <w:t>valor</w:t>
+            </w:r>
+          </w:p>
+        </w:tc>
+      </w:tr>
+      <w:tr>
+        <w:tc>
+          <w:tcPr>
+            <w:tcW w:w="2122" w:type="dxa"/>
+          </w:tcPr>
+          <w:p>
+            <w:r>
+              <w:t xml:space="preserve">Operador </w:t>
+            </w:r>
+            <w:r>
+              <w:t>R</w:t>
+            </w:r>
+            <w:r>
+              <w:t>elacional</w:t>
+            </w:r>
+          </w:p>
+        </w:tc>
+        <w:tc>
+          <w:tcPr>
+            <w:tcW w:w="3543" w:type="dxa"/>
+          </w:tcPr>
+          <w:p>
+            <w:r>
+              <w:rPr>
+                <w:b/>
+              </w:rPr>
+              <w:t>=</w:t>
+            </w:r>
+            <w:r>
+              <w:t>|&lt;&gt;|&lt;|&lt;=|&gt;=|&gt;</w:t>
+            </w:r>
+          </w:p>
+        </w:tc>
+        <w:tc>
+          <w:tcPr>
+            <w:tcW w:w="1560" w:type="dxa"/>
+          </w:tcPr>
+          <w:p>
+            <w:r>
+              <w:t>copiar operación</w:t>
+            </w:r>
+          </w:p>
+        </w:tc>
+        <w:tc>
+          <w:tcPr>
+            <w:tcW w:w="1269" w:type="dxa"/>
+          </w:tcPr>
+          <w:p>
+            <w:r>
+              <w:t>operación</w:t>
+            </w:r>
+          </w:p>
+        </w:tc>
+      </w:tr>
+      <w:tr>
+        <w:tc>
+          <w:tcPr>
+            <w:tcW w:w="2122" w:type="dxa"/>
+          </w:tcPr>
+          <w:p>
+            <w:r>
+              <w:t xml:space="preserve">Paréntesis de </w:t>
+            </w:r>
+            <w:r>
+              <w:t>Apertura</w:t>
+            </w:r>
+          </w:p>
+        </w:tc>
+        <w:tc>
+          <w:tcPr>
+            <w:tcW w:w="3543" w:type="dxa"/>
+          </w:tcPr>
+          <w:p>
+            <w:r>
+              <w:t>(</w:t>
+            </w:r>
+          </w:p>
+        </w:tc>
+        <w:tc>
+          <w:tcPr>
+            <w:tcW w:w="1560" w:type="dxa"/>
+          </w:tcPr>
+          <w:p>
+            <w:r>
+              <w:t>emitir</w:t>
+            </w:r>
+          </w:p>
+        </w:tc>
+        <w:tc>
+          <w:tcPr>
+            <w:tcW w:w="1269" w:type="dxa"/>
+          </w:tcPr>
+          <w:p/>
+        </w:tc>
+      </w:tr>
+      <w:tr>
+        <w:tc>
+          <w:tcPr>
+            <w:tcW w:w="2122" w:type="dxa"/>
+          </w:tcPr>
+          <w:p>
+            <w:r>
+              <w:t xml:space="preserve">Paréntesis de </w:t>
+            </w:r>
+            <w:r>
+              <w:t>Cierre</w:t>
+            </w:r>
+          </w:p>
+        </w:tc>
+        <w:tc>
+          <w:tcPr>
+            <w:tcW w:w="3543" w:type="dxa"/>
+          </w:tcPr>
+          <w:p>
+            <w:r>
+              <w:t>)</w:t>
+            </w:r>
+          </w:p>
+        </w:tc>
+        <w:tc>
+          <w:tcPr>
+            <w:tcW w:w="1560" w:type="dxa"/>
+          </w:tcPr>
+          <w:p>
+            <w:r>
+              <w:t>emitir</w:t>
+            </w:r>
+          </w:p>
+        </w:tc>
+        <w:tc>
+          <w:tcPr>
+            <w:tcW w:w="1269" w:type="dxa"/>
+          </w:tcPr>
+          <w:p/>
+        </w:tc>
+      </w:tr>
+      <w:tr>
+        <w:tc>
+          <w:tcPr>
+            <w:tcW w:w="2122" w:type="dxa"/>
+          </w:tcPr>
+          <w:p>
+            <w:r>
+              <w:t>Corchete</w:t>
+            </w:r>
+            <w:r>
+              <w:t xml:space="preserve"> de </w:t>
+            </w:r>
+            <w:r>
+              <w:t>Apertura</w:t>
+            </w:r>
+          </w:p>
+        </w:tc>
+        <w:tc>
+          <w:tcPr>
+            <w:tcW w:w="3543" w:type="dxa"/>
+          </w:tcPr>
+          <w:p>
+            <w:r>
+              <w:t>[</w:t>
+            </w:r>
+          </w:p>
+        </w:tc>
+        <w:tc>
+          <w:tcPr>
+            <w:tcW w:w="1560" w:type="dxa"/>
+          </w:tcPr>
+          <w:p>
+            <w:r>
+              <w:t>emitir</w:t>
+            </w:r>
+          </w:p>
+        </w:tc>
+        <w:tc>
+          <w:tcPr>
+            <w:tcW w:w="1269" w:type="dxa"/>
+          </w:tcPr>
+          <w:p/>
+        </w:tc>
+      </w:tr>
+      <w:tr>
+        <w:tc>
+          <w:tcPr>
+            <w:tcW w:w="2122" w:type="dxa"/>
+          </w:tcPr>
+          <w:p>
+            <w:r>
+              <w:t>Corchete de Cierre</w:t>
+            </w:r>
+          </w:p>
+        </w:tc>
+        <w:tc>
+          <w:tcPr>
+            <w:tcW w:w="3543" w:type="dxa"/>
+          </w:tcPr>
+          <w:p>
+            <w:r>
+              <w:t>]</w:t>
+            </w:r>
+          </w:p>
+        </w:tc>
+        <w:tc>
+          <w:tcPr>
+            <w:tcW w:w="1560" w:type="dxa"/>
+          </w:tcPr>
+          <w:p>
+            <w:r>
+              <w:t>emitir</w:t>
+            </w:r>
+          </w:p>
+        </w:tc>
+        <w:tc>
+          <w:tcPr>
+            <w:tcW w:w="1269" w:type="dxa"/>
+          </w:tcPr>
+          <w:p/>
+        </w:tc>
+      </w:tr>
+      <w:tr>
+        <w:tc>
+          <w:tcPr>
+            <w:tcW w:w="2122" w:type="dxa"/>
+          </w:tcPr>
+          <w:p>
+            <w:r>
+              <w:t>Punto</w:t>
+            </w:r>
+          </w:p>
+        </w:tc>
+        <w:tc>
+          <w:tcPr>
+            <w:tcW w:w="3543" w:type="dxa"/>
+          </w:tcPr>
+          <w:p>
+            <w:r>
+              <w:t>.</w:t>
+            </w:r>
+          </w:p>
+        </w:tc>
+        <w:tc>
+          <w:tcPr>
+            <w:tcW w:w="1560" w:type="dxa"/>
+          </w:tcPr>
+          <w:p>
+            <w:r>
+              <w:t>emitir</w:t>
+            </w:r>
+          </w:p>
+        </w:tc>
+        <w:tc>
+          <w:tcPr>
+            <w:tcW w:w="1269" w:type="dxa"/>
+          </w:tcPr>
+          <w:p/>
+        </w:tc>
+      </w:tr>
+      <w:tr>
+        <w:tc>
+          <w:tcPr>
+            <w:tcW w:w="2122" w:type="dxa"/>
+          </w:tcPr>
+          <w:p>
+            <w:r>
+              <w:t>Dos Puntos</w:t>
+            </w:r>
+          </w:p>
+        </w:tc>
+        <w:tc>
+          <w:tcPr>
+            <w:tcW w:w="3543" w:type="dxa"/>
+          </w:tcPr>
+          <w:p>
+            <w:r>
+              <w:t>:</w:t>
+            </w:r>
+          </w:p>
+        </w:tc>
+        <w:tc>
+          <w:tcPr>
+            <w:tcW w:w="1560" w:type="dxa"/>
+          </w:tcPr>
+          <w:p>
+            <w:r>
+              <w:t>emitir</w:t>
+            </w:r>
+          </w:p>
+        </w:tc>
+        <w:tc>
+          <w:tcPr>
+            <w:tcW w:w="1269" w:type="dxa"/>
+          </w:tcPr>
+          <w:p/>
+        </w:tc>
+      </w:tr>
+      <w:tr>
+        <w:tc>
+          <w:tcPr>
+            <w:tcW w:w="2122" w:type="dxa"/>
+          </w:tcPr>
+          <w:p>
+            <w:r>
+              <w:t>Punto y Coma</w:t>
+            </w:r>
+          </w:p>
+        </w:tc>
+        <w:tc>
+          <w:tcPr>
+            <w:tcW w:w="3543" w:type="dxa"/>
+          </w:tcPr>
+          <w:p>
+            <w:r>
+              <w:t>;</w:t>
+            </w:r>
+          </w:p>
+        </w:tc>
+        <w:tc>
+          <w:tcPr>
+            <w:tcW w:w="1560" w:type="dxa"/>
+          </w:tcPr>
+          <w:p>
+            <w:r>
+              <w:t>emitir</w:t>
+            </w:r>
+          </w:p>
+        </w:tc>
+        <w:tc>
+          <w:tcPr>
+            <w:tcW w:w="1269" w:type="dxa"/>
+          </w:tcPr>
+          <w:p/>
+        </w:tc>
+      </w:tr>
+      <w:tr>
+        <w:tc>
+          <w:tcPr>
+            <w:tcW w:w="2122" w:type="dxa"/>
+          </w:tcPr>
+          <w:p>
+            <w:r>
+              <w:t>Coma</w:t>
+            </w:r>
+          </w:p>
+        </w:tc>
+        <w:tc>
+          <w:tcPr>
+            <w:tcW w:w="3543" w:type="dxa"/>
+          </w:tcPr>
+          <w:p>
+            <w:r>
+              <w:t>,</w:t>
+            </w:r>
+          </w:p>
+        </w:tc>
+        <w:tc>
+          <w:tcPr>
+            <w:tcW w:w="1560" w:type="dxa"/>
+          </w:tcPr>
+          <w:p>
+            <w:r>
+              <w:t>emitir</w:t>
+            </w:r>
+          </w:p>
+        </w:tc>
+        <w:tc>
+          <w:tcPr>
+            <w:tcW w:w="1269" w:type="dxa"/>
+          </w:tcPr>
+          <w:p/>
+        </w:tc>
+      </w:tr>
+    </w:tbl>
+    <w:p/>
+    <w:p>
+      <w:pPr>
         <w:pStyle w:val="Ttulo2"/>
       </w:pPr>
       <w:bookmarkStart w:id="3" w:name="_Toc29349218"/>
       <w:r>
+        <w:lastRenderedPageBreak/>
         <w:t>2.2. Máquina Discriminadora Determinista (MDD) asociada</w:t>
       </w:r>
       <w:bookmarkEnd w:id="3"/>
@@ -1790,58 +2956,65 @@
     </w:p>
     <w:p/>
     <w:p>
-      <w:pPr>
-        <w:pStyle w:val="Ttulo1"/>
-        <w:spacing w:before="0" w:line="240" w:lineRule="auto"/>
-      </w:pPr>
-      <w:bookmarkStart w:id="5" w:name="_Toc29349220"/>
-      <w:r>
-        <w:t>3. Analizador sintáctico</w:t>
-      </w:r>
+      <w:bookmarkStart w:id="5" w:name="_GoBack"/>
       <w:bookmarkEnd w:id="5"/>
-    </w:p>
-    <w:p>
-      <w:pPr>
-        <w:spacing w:line="240" w:lineRule="auto"/>
-      </w:pPr>
-    </w:p>
-    <w:p>
-      <w:pPr>
-        <w:pStyle w:val="Sinespaciado"/>
-        <w:jc w:val="both"/>
-      </w:pPr>
-      <w:r>
-        <w:t xml:space="preserve">En este apartado se discutirá el desarrollo del </w:t>
-      </w:r>
-      <w:r>
-        <w:rPr>
-          <w:b/>
-          <w:bCs/>
-        </w:rPr>
-        <w:t>analizador sintáctico</w:t>
-      </w:r>
-      <w:r>
-        <w:t xml:space="preserve"> utilizado en el compilador a implementar. Concretamente se discutirán las producciones del lenguaje usadas, la transformación de la gramática a </w:t>
-      </w:r>
-      <w:proofErr w:type="gramStart"/>
-      <w:r>
-        <w:t>LL(</w:t>
-      </w:r>
-      <w:proofErr w:type="gramEnd"/>
-      <w:r>
-        <w:t>1) en caso de ser necesario, los primeros y siguientes que podemos extraer de las producciones/no terminales y una descripción de como se ha realizado la implementación.</w:t>
-      </w:r>
     </w:p>
     <w:p/>
     <w:p>
       <w:pPr>
+        <w:pStyle w:val="Ttulo1"/>
+        <w:spacing w:before="0" w:line="240" w:lineRule="auto"/>
+      </w:pPr>
+      <w:bookmarkStart w:id="6" w:name="_Toc29349220"/>
+      <w:r>
+        <w:t>3. Analizador sintáctico</w:t>
+      </w:r>
+      <w:bookmarkEnd w:id="6"/>
+    </w:p>
+    <w:p>
+      <w:pPr>
+        <w:spacing w:line="240" w:lineRule="auto"/>
+      </w:pPr>
+    </w:p>
+    <w:p>
+      <w:pPr>
+        <w:pStyle w:val="Sinespaciado"/>
+        <w:jc w:val="both"/>
+      </w:pPr>
+      <w:bookmarkStart w:id="7" w:name="_Hlk29418378"/>
+      <w:r>
+        <w:t xml:space="preserve">En este apartado se discutirá el desarrollo del </w:t>
+      </w:r>
+      <w:r>
+        <w:rPr>
+          <w:b/>
+          <w:bCs/>
+        </w:rPr>
+        <w:t>analizador sintáctico</w:t>
+      </w:r>
+      <w:r>
+        <w:t xml:space="preserve"> utilizado en el compilador a implementar. Concretamente se discutirán las producciones del lenguaje usadas, la transformación de la gramática a </w:t>
+      </w:r>
+      <w:proofErr w:type="gramStart"/>
+      <w:r>
+        <w:t>LL(</w:t>
+      </w:r>
+      <w:proofErr w:type="gramEnd"/>
+      <w:r>
+        <w:t>1) en caso de ser necesario, los primeros y siguientes que podemos extraer de las producciones/no terminales y una descripción de como se ha realizado la implementación.</w:t>
+      </w:r>
+    </w:p>
+    <w:bookmarkEnd w:id="7"/>
+    <w:p/>
+    <w:p>
+      <w:pPr>
         <w:pStyle w:val="Ttulo2"/>
       </w:pPr>
-      <w:bookmarkStart w:id="6" w:name="_Toc29349221"/>
+      <w:bookmarkStart w:id="8" w:name="_Toc29349221"/>
       <w:r>
         <w:t>3.1. Producciones del lenguaje</w:t>
       </w:r>
-      <w:bookmarkEnd w:id="6"/>
+      <w:bookmarkEnd w:id="8"/>
     </w:p>
     <w:p/>
     <w:p>
@@ -4685,7 +5858,6 @@
           <w:color w:val="000000"/>
           <w:lang w:eastAsia="es-ES"/>
         </w:rPr>
-        <w:lastRenderedPageBreak/>
         <w:t>&lt;</w:t>
       </w:r>
       <w:proofErr w:type="spellStart"/>
@@ -5164,6 +6336,7 @@
           <w:color w:val="000000"/>
           <w:lang w:eastAsia="es-ES"/>
         </w:rPr>
+        <w:lastRenderedPageBreak/>
         <w:t>&lt;expresión&gt;</w:t>
       </w:r>
       <w:r>
@@ -7035,7 +8208,7 @@
         <w:pStyle w:val="Ttulo2"/>
         <w:jc w:val="both"/>
       </w:pPr>
-      <w:bookmarkStart w:id="7" w:name="_Toc29349222"/>
+      <w:bookmarkStart w:id="9" w:name="_Toc29349222"/>
       <w:r>
         <w:t xml:space="preserve">3.2. Comprobación y transformación de la gramática a </w:t>
       </w:r>
@@ -7047,7 +8220,7 @@
       <w:r>
         <w:t>1)</w:t>
       </w:r>
-      <w:bookmarkEnd w:id="7"/>
+      <w:bookmarkEnd w:id="9"/>
     </w:p>
     <w:p>
       <w:pPr>
@@ -7782,11 +8955,11 @@
         <w:pStyle w:val="Ttulo2"/>
         <w:jc w:val="both"/>
       </w:pPr>
-      <w:bookmarkStart w:id="8" w:name="_Toc29349223"/>
+      <w:bookmarkStart w:id="10" w:name="_Toc29349223"/>
       <w:r>
         <w:t>3.3. Primeros y siguientes de la gramática</w:t>
       </w:r>
-      <w:bookmarkEnd w:id="8"/>
+      <w:bookmarkEnd w:id="10"/>
     </w:p>
     <w:p>
       <w:pPr>
@@ -7799,7 +8972,6 @@
         <w:jc w:val="both"/>
       </w:pPr>
       <w:r>
-        <w:lastRenderedPageBreak/>
         <w:t>3.3.1. Primeros</w:t>
       </w:r>
     </w:p>
@@ -7843,6 +9015,7 @@
           <w:color w:val="000000"/>
           <w:lang w:eastAsia="es-ES"/>
         </w:rPr>
+        <w:lastRenderedPageBreak/>
         <w:t>&lt;Programa&gt;</w:t>
       </w:r>
       <w:r>
@@ -11206,7 +12379,6 @@
           <w:color w:val="000000"/>
           <w:lang w:eastAsia="es-ES"/>
         </w:rPr>
-        <w:lastRenderedPageBreak/>
         <w:t>{ [ }</w:t>
       </w:r>
     </w:p>
@@ -11608,6 +12780,7 @@
           <w:color w:val="000000"/>
           <w:lang w:eastAsia="es-ES"/>
         </w:rPr>
+        <w:lastRenderedPageBreak/>
         <w:t>{ [ }</w:t>
       </w:r>
     </w:p>
@@ -11935,7 +13108,7 @@
           <w:lang w:eastAsia="es-ES"/>
         </w:rPr>
       </w:pPr>
-      <w:bookmarkStart w:id="9" w:name="_Hlk29402705"/>
+      <w:bookmarkStart w:id="11" w:name="_Hlk29402705"/>
       <w:r>
         <w:rPr>
           <w:rFonts w:ascii="Calibri" w:eastAsia="Times New Roman" w:hAnsi="Calibri" w:cs="Calibri"/>
@@ -12030,7 +13203,7 @@
         </w:rPr>
         <w:t>&gt;)</w:t>
       </w:r>
-      <w:bookmarkEnd w:id="9"/>
+      <w:bookmarkEnd w:id="11"/>
       <w:r>
         <w:rPr>
           <w:rFonts w:ascii="Calibri" w:eastAsia="Times New Roman" w:hAnsi="Calibri" w:cs="Calibri"/>
@@ -15180,9 +16353,8 @@
         <w:pStyle w:val="Ttulo3"/>
         <w:jc w:val="both"/>
       </w:pPr>
-      <w:bookmarkStart w:id="10" w:name="_Toc29349224"/>
-      <w:r>
-        <w:lastRenderedPageBreak/>
+      <w:bookmarkStart w:id="12" w:name="_Toc29349224"/>
+      <w:r>
         <w:t>3.3.2. Siguientes</w:t>
       </w:r>
     </w:p>
@@ -15223,6 +16395,7 @@
           <w:u w:val="single"/>
           <w:lang w:val="es-ES"/>
         </w:rPr>
+        <w:lastRenderedPageBreak/>
         <w:t>Primer paso</w:t>
       </w:r>
       <w:r>
@@ -17978,7 +19151,6 @@
                 <w:color w:val="000000"/>
                 <w:lang w:eastAsia="es-ES"/>
               </w:rPr>
-              <w:lastRenderedPageBreak/>
               <w:t>&lt;expresión&gt;</w:t>
             </w:r>
             <w:r>
@@ -18400,6 +19572,7 @@
                 <w:color w:val="000000"/>
                 <w:lang w:eastAsia="es-ES"/>
               </w:rPr>
+              <w:lastRenderedPageBreak/>
               <w:t>&lt;</w:t>
             </w:r>
             <w:proofErr w:type="spellStart"/>
@@ -21520,7 +22693,6 @@
                 <w:color w:val="000000"/>
                 <w:lang w:eastAsia="es-ES"/>
               </w:rPr>
-              <w:lastRenderedPageBreak/>
               <w:t>&lt;instrucciones&gt;</w:t>
             </w:r>
             <w:r>
@@ -21938,6 +23110,7 @@
                 <w:color w:val="000000"/>
                 <w:lang w:eastAsia="es-ES"/>
               </w:rPr>
+              <w:lastRenderedPageBreak/>
               <w:t>&lt;variable&gt;</w:t>
             </w:r>
           </w:p>
@@ -23263,7 +24436,7 @@
       <w:r>
         <w:t>3.4. Implementación</w:t>
       </w:r>
-      <w:bookmarkEnd w:id="10"/>
+      <w:bookmarkEnd w:id="12"/>
     </w:p>
     <w:p>
       <w:pPr>
@@ -23747,41 +24920,40 @@
         <w:rPr>
           <w:lang w:val="es-ES"/>
         </w:rPr>
+        <w:t xml:space="preserve">2º - Se revisan los primeros de las reglas del no terminal. </w:t>
+      </w:r>
+      <w:r>
+        <w:rPr>
+          <w:lang w:val="es-ES"/>
+        </w:rPr>
+        <w:t xml:space="preserve">Si el componente actual coincide con alguno de los primeros de alguna regla, se elige esa regla y se pasa a analizarla. Si no coincide con ninguno de los primeros, pero </w:t>
+      </w:r>
+      <w:proofErr w:type="spellStart"/>
+      <w:r>
+        <w:rPr>
+          <w:lang w:val="es-ES"/>
+        </w:rPr>
+        <w:t>el</w:t>
+      </w:r>
+      <w:proofErr w:type="spellEnd"/>
+      <w:r>
+        <w:rPr>
+          <w:lang w:val="es-ES"/>
+        </w:rPr>
+        <w:t xml:space="preserve"> no terminal es anulable, comprobamos si el componente coincide con algunos de los siguientes del no terminal y si lo hace volvemos sin hacer nada. </w:t>
+      </w:r>
+      <w:r>
+        <w:rPr>
+          <w:lang w:val="es-ES"/>
+        </w:rPr>
+        <w:t xml:space="preserve">En caso de que no sea anulable o </w:t>
+      </w:r>
+      <w:r>
+        <w:rPr>
+          <w:lang w:val="es-ES"/>
+        </w:rPr>
         <w:lastRenderedPageBreak/>
-        <w:t xml:space="preserve">2º - Se revisan los primeros de las reglas del no terminal. </w:t>
-      </w:r>
-      <w:r>
-        <w:t xml:space="preserve">Si el </w:t>
-      </w:r>
-      <w:proofErr w:type="spellStart"/>
-      <w:r>
-        <w:t>componente</w:t>
-      </w:r>
-      <w:proofErr w:type="spellEnd"/>
-      <w:r>
-        <w:t xml:space="preserve"> actual coincide con alguno de los primeros de alguna regla, se elige esa regla y se pasa </w:t>
-      </w:r>
-      <w:proofErr w:type="gramStart"/>
-      <w:r>
-        <w:t>a</w:t>
-      </w:r>
-      <w:proofErr w:type="gramEnd"/>
-      <w:r>
-        <w:t xml:space="preserve"> analizarla. Si no coincide con ninguno de los primeros, pero </w:t>
-      </w:r>
-      <w:proofErr w:type="spellStart"/>
-      <w:r>
-        <w:t>el</w:t>
-      </w:r>
-      <w:proofErr w:type="spellEnd"/>
-      <w:r>
-        <w:t xml:space="preserve"> no terminal es anulable, comprobamos si el componente coincide con algunos de los siguientes del no terminal y si lo hace volvemos sin hacer nada. </w:t>
-      </w:r>
-      <w:r>
-        <w:rPr>
-          <w:lang w:val="es-ES"/>
-        </w:rPr>
-        <w:t>En caso de que no sea anulable o que el componente no coincida con uno de los siguientes se</w:t>
+        <w:t>que el componente no coincida con uno de los siguientes se</w:t>
       </w:r>
       <w:r>
         <w:rPr>
@@ -23983,11 +25155,14 @@
         </w:numPr>
         <w:spacing w:line="240" w:lineRule="auto"/>
         <w:jc w:val="both"/>
-      </w:pPr>
-      <w:r>
         <w:rPr>
           <w:lang w:val="es-ES"/>
         </w:rPr>
+      </w:pPr>
+      <w:r>
+        <w:rPr>
+          <w:lang w:val="es-ES"/>
+        </w:rPr>
         <w:t xml:space="preserve">3º - Una vez que hemos </w:t>
       </w:r>
       <w:r>
@@ -23997,15 +25172,10 @@
         <w:t xml:space="preserve">entrado en una regla (hemos encontrado alguno de los primeros), pasamos a analizarla. </w:t>
       </w:r>
       <w:r>
-        <w:t xml:space="preserve">Si el primer </w:t>
-      </w:r>
-      <w:proofErr w:type="spellStart"/>
-      <w:r>
-        <w:t>elemento</w:t>
-      </w:r>
-      <w:proofErr w:type="spellEnd"/>
-      <w:r>
-        <w:t xml:space="preserve"> de la regla era un terminal, se llama a </w:t>
+        <w:rPr>
+          <w:lang w:val="es-ES"/>
+        </w:rPr>
+        <w:t xml:space="preserve">Si el primer elemento de la regla era un terminal, se llama a </w:t>
       </w:r>
       <w:proofErr w:type="gramStart"/>
       <w:r>
@@ -24014,6 +25184,7 @@
           <w:bCs/>
           <w:i/>
           <w:iCs/>
+          <w:lang w:val="es-ES"/>
         </w:rPr>
         <w:t>avanza(</w:t>
       </w:r>
@@ -24024,19 +25195,32 @@
           <w:bCs/>
           <w:i/>
           <w:iCs/>
+          <w:lang w:val="es-ES"/>
         </w:rPr>
         <w:t>)</w:t>
       </w:r>
       <w:r>
+        <w:rPr>
+          <w:lang w:val="es-ES"/>
+        </w:rPr>
         <w:t xml:space="preserve">, pues ya se ha comprobado que es dicho elemento al </w:t>
       </w:r>
       <w:r>
+        <w:rPr>
+          <w:lang w:val="es-ES"/>
+        </w:rPr>
         <w:t xml:space="preserve">comprobar los primeros de la regla, en caso contrario se llama al método de análisis del no terminal correspondiente. A partir de esto, cuando se espera un </w:t>
       </w:r>
       <w:r>
+        <w:rPr>
+          <w:lang w:val="es-ES"/>
+        </w:rPr>
         <w:t>no terminal, se llama al método correspondiente, esperando a que termine para proseguir con el análisis. Si el siguiente elemento se trata de un t</w:t>
       </w:r>
       <w:r>
+        <w:rPr>
+          <w:lang w:val="es-ES"/>
+        </w:rPr>
         <w:t xml:space="preserve">erminal como siguiente elemento, se comprueba que es ese no terminal y se llama a </w:t>
       </w:r>
       <w:proofErr w:type="gramStart"/>
@@ -24046,6 +25230,7 @@
           <w:bCs/>
           <w:i/>
           <w:iCs/>
+          <w:lang w:val="es-ES"/>
         </w:rPr>
         <w:t>avanza(</w:t>
       </w:r>
@@ -24056,13 +25241,20 @@
           <w:bCs/>
           <w:i/>
           <w:iCs/>
+          <w:lang w:val="es-ES"/>
         </w:rPr>
         <w:t>)</w:t>
       </w:r>
       <w:r>
+        <w:rPr>
+          <w:lang w:val="es-ES"/>
+        </w:rPr>
         <w:t xml:space="preserve">, siguiendo con el análisis. </w:t>
       </w:r>
       <w:r>
+        <w:rPr>
+          <w:lang w:val="es-ES"/>
+        </w:rPr>
         <w:t xml:space="preserve">Si no se puede encontrar este no terminal, se lanza un mensaje de error con </w:t>
       </w:r>
       <w:proofErr w:type="gramStart"/>
@@ -24072,6 +25264,7 @@
           <w:bCs/>
           <w:i/>
           <w:iCs/>
+          <w:lang w:val="es-ES"/>
         </w:rPr>
         <w:t>Error(</w:t>
       </w:r>
@@ -24083,6 +25276,7 @@
           <w:bCs/>
           <w:i/>
           <w:iCs/>
+          <w:lang w:val="es-ES"/>
         </w:rPr>
         <w:t>num</w:t>
       </w:r>
@@ -24093,6 +25287,7 @@
           <w:bCs/>
           <w:i/>
           <w:iCs/>
+          <w:lang w:val="es-ES"/>
         </w:rPr>
         <w:t xml:space="preserve">, </w:t>
       </w:r>
@@ -24103,6 +25298,7 @@
           <w:bCs/>
           <w:i/>
           <w:iCs/>
+          <w:lang w:val="es-ES"/>
         </w:rPr>
         <w:t>linea</w:t>
       </w:r>
@@ -24113,10 +25309,14 @@
           <w:bCs/>
           <w:i/>
           <w:iCs/>
+          <w:lang w:val="es-ES"/>
         </w:rPr>
         <w:t>)</w:t>
       </w:r>
       <w:r>
+        <w:rPr>
+          <w:lang w:val="es-ES"/>
+        </w:rPr>
         <w:t>.</w:t>
       </w:r>
     </w:p>
@@ -24135,7 +25335,7 @@
       <w:r>
         <w:t xml:space="preserve">: </w:t>
       </w:r>
-      <w:bookmarkStart w:id="11" w:name="_Hlk29403519"/>
+      <w:bookmarkStart w:id="13" w:name="_Hlk29403519"/>
       <w:r>
         <w:t xml:space="preserve">Una vez que hemos entrado en </w:t>
       </w:r>
@@ -24300,7 +25500,7 @@
         <w:t xml:space="preserve"> y volveremos al método que ha llamado a este método.</w:t>
       </w:r>
     </w:p>
-    <w:bookmarkEnd w:id="11"/>
+    <w:bookmarkEnd w:id="13"/>
     <w:p>
       <w:pPr>
         <w:pStyle w:val="Prrafodelista"/>
@@ -24341,8 +25541,6 @@
       <w:r>
         <w:t>:</w:t>
       </w:r>
-      <w:bookmarkStart w:id="12" w:name="_GoBack"/>
-      <w:bookmarkEnd w:id="12"/>
     </w:p>
     <w:p>
       <w:pPr>
@@ -24352,24 +25550,40 @@
           <w:numId w:val="51"/>
         </w:numPr>
         <w:jc w:val="both"/>
-      </w:pPr>
-      <w:r>
+        <w:rPr>
+          <w:lang w:val="es-ES"/>
+        </w:rPr>
+      </w:pPr>
+      <w:r>
+        <w:rPr>
+          <w:lang w:val="es-ES"/>
+        </w:rPr>
         <w:t>Cuando se produce un error en el 2º paso, esto es, que no puede entrar a ninguna regla porque no coincide con los primeros o siguientes</w:t>
       </w:r>
       <w:r>
+        <w:rPr>
+          <w:lang w:val="es-ES"/>
+        </w:rPr>
         <w:t xml:space="preserve"> (en caso de ser anulable)</w:t>
       </w:r>
       <w:r>
+        <w:rPr>
+          <w:lang w:val="es-ES"/>
+        </w:rPr>
         <w:t xml:space="preserve">, </w:t>
       </w:r>
       <w:r>
         <w:rPr>
           <w:b/>
           <w:bCs/>
+          <w:lang w:val="es-ES"/>
         </w:rPr>
         <w:t>sincronizamos</w:t>
       </w:r>
       <w:r>
+        <w:rPr>
+          <w:lang w:val="es-ES"/>
+        </w:rPr>
         <w:t xml:space="preserve"> hasta encontrar un primero para poder ejecutar la regla o encontrar un siguiente y omitir el análisis de ese no terminal.</w:t>
       </w:r>
     </w:p>
@@ -24516,11 +25730,14 @@
           <w:numId w:val="51"/>
         </w:numPr>
         <w:jc w:val="both"/>
-      </w:pPr>
-      <w:r>
         <w:rPr>
           <w:lang w:val="es-ES"/>
         </w:rPr>
+      </w:pPr>
+      <w:r>
+        <w:rPr>
+          <w:lang w:val="es-ES"/>
+        </w:rPr>
         <w:t xml:space="preserve">Si el error nos lo encontramos en el 3º paso, esto es, que no puede encontrar el terminal que corresponde leer, </w:t>
       </w:r>
       <w:r>
@@ -24544,15 +25761,10 @@
         <w:t xml:space="preserve">corresponda a los siguientes del no terminal o el elemento que se esperaba encontrar. </w:t>
       </w:r>
       <w:r>
-        <w:t xml:space="preserve">Si se </w:t>
-      </w:r>
-      <w:proofErr w:type="spellStart"/>
-      <w:r>
-        <w:t>obtiene</w:t>
-      </w:r>
-      <w:proofErr w:type="spellEnd"/>
-      <w:r>
-        <w:t xml:space="preserve"> el elemento que se esperaba, se continúa el análisis a partir de ahí, en caso contrario (siguientes del no terminal), vuelve y aborta el análisis de ese no terminal.</w:t>
+        <w:rPr>
+          <w:lang w:val="es-ES"/>
+        </w:rPr>
+        <w:t>Si se obtiene el elemento que se esperaba, se continúa el análisis a partir de ahí, en caso contrario (siguientes del no terminal), vuelve y aborta el análisis de ese no terminal.</w:t>
       </w:r>
     </w:p>
     <w:p>
@@ -24646,7 +25858,6 @@
           <w:i/>
           <w:iCs/>
         </w:rPr>
-        <w:lastRenderedPageBreak/>
         <w:t>expr_simple</w:t>
       </w:r>
       <w:proofErr w:type="spellEnd"/>
@@ -24745,6 +25956,7 @@
         <w:jc w:val="both"/>
       </w:pPr>
       <w:r>
+        <w:lastRenderedPageBreak/>
         <w:t>En el caso en el que en una sincronización se encuentre el final de fichero “EOF” dará un error especial de final de fichero inesperado y se detendrá el análisis de errores.</w:t>
       </w:r>
     </w:p>
@@ -24759,11 +25971,11 @@
       <w:pPr>
         <w:pStyle w:val="Ttulo1"/>
       </w:pPr>
-      <w:bookmarkStart w:id="13" w:name="_Toc29349225"/>
+      <w:bookmarkStart w:id="14" w:name="_Toc29349225"/>
       <w:r>
         <w:t>4. Analizador semántico</w:t>
       </w:r>
-      <w:bookmarkEnd w:id="13"/>
+      <w:bookmarkEnd w:id="14"/>
     </w:p>
     <w:p>
       <w:pPr>
@@ -24825,11 +26037,11 @@
       <w:pPr>
         <w:pStyle w:val="Ttulo2"/>
       </w:pPr>
-      <w:bookmarkStart w:id="14" w:name="_Toc29349226"/>
+      <w:bookmarkStart w:id="15" w:name="_Toc29349226"/>
       <w:r>
         <w:t>4.1. Tabla de símbolos e implementación</w:t>
       </w:r>
-      <w:bookmarkEnd w:id="14"/>
+      <w:bookmarkEnd w:id="15"/>
     </w:p>
     <w:p>
       <w:pPr>
@@ -25151,7 +26363,7 @@
         </w:numPr>
         <w:jc w:val="both"/>
       </w:pPr>
-      <w:bookmarkStart w:id="15" w:name="_Hlk29400261"/>
+      <w:bookmarkStart w:id="16" w:name="_Hlk29400261"/>
       <w:proofErr w:type="spellStart"/>
       <w:proofErr w:type="gramStart"/>
       <w:r>
@@ -25159,7 +26371,6 @@
           <w:b/>
           <w:bCs/>
         </w:rPr>
-        <w:lastRenderedPageBreak/>
         <w:t>anadeSimbolo</w:t>
       </w:r>
       <w:proofErr w:type="spellEnd"/>
@@ -25192,6 +26403,7 @@
         <w:jc w:val="both"/>
       </w:pPr>
       <w:r>
+        <w:lastRenderedPageBreak/>
         <w:t xml:space="preserve">Si el símbolo que intentamos añadir a la tabla no es válido (es equivalente a una palabra reservada) devolverá un error </w:t>
       </w:r>
       <w:r>
@@ -25346,7 +26558,7 @@
         <w:t xml:space="preserve"> que su tipo es entero. En caso de éxito devolverá True, y en caso de error (el símbolo no está contenido en la tabla) devolverá False.</w:t>
       </w:r>
     </w:p>
-    <w:bookmarkEnd w:id="15"/>
+    <w:bookmarkEnd w:id="16"/>
     <w:p>
       <w:pPr>
         <w:pStyle w:val="Sinespaciado"/>
@@ -25496,7 +26708,7 @@
       <w:pPr>
         <w:pStyle w:val="Ttulo2"/>
       </w:pPr>
-      <w:bookmarkStart w:id="16" w:name="_Toc29349227"/>
+      <w:bookmarkStart w:id="17" w:name="_Toc29349227"/>
       <w:r>
         <w:t>4.</w:t>
       </w:r>
@@ -25509,7 +26721,7 @@
       <w:r>
         <w:t xml:space="preserve"> e implementación</w:t>
       </w:r>
-      <w:bookmarkEnd w:id="16"/>
+      <w:bookmarkEnd w:id="17"/>
     </w:p>
     <w:p>
       <w:pPr>
@@ -25631,11 +26843,11 @@
       <w:pPr>
         <w:pStyle w:val="Ttulo3"/>
       </w:pPr>
-      <w:bookmarkStart w:id="17" w:name="_Toc29349228"/>
+      <w:bookmarkStart w:id="18" w:name="_Toc29349228"/>
       <w:r>
         <w:t>4.2.1. Restricciones semánticas sobre la gramática</w:t>
       </w:r>
-      <w:bookmarkEnd w:id="17"/>
+      <w:bookmarkEnd w:id="18"/>
     </w:p>
     <w:p>
       <w:pPr>
@@ -25748,7 +26960,6 @@
           <w:b/>
           <w:bCs/>
         </w:rPr>
-        <w:lastRenderedPageBreak/>
         <w:t>El tamaño de los vectores debe ser un número entero positivo</w:t>
       </w:r>
       <w:r>
@@ -28812,45 +30023,52 @@
           <w:rFonts w:cstheme="minorHAnsi"/>
           <w:lang w:eastAsia="es-ES"/>
         </w:rPr>
+        <w:t>Estas acciones se encargan d</w:t>
+      </w:r>
+      <w:r>
+        <w:rPr>
+          <w:rFonts w:cstheme="minorHAnsi"/>
+          <w:lang w:eastAsia="es-ES"/>
+        </w:rPr>
+        <w:t xml:space="preserve">e </w:t>
+      </w:r>
+      <w:r>
+        <w:rPr>
+          <w:rFonts w:cstheme="minorHAnsi"/>
+          <w:b/>
+          <w:bCs/>
+          <w:lang w:eastAsia="es-ES"/>
+        </w:rPr>
+        <w:t xml:space="preserve">introducir </w:t>
+      </w:r>
+      <w:r>
+        <w:rPr>
+          <w:rFonts w:cstheme="minorHAnsi"/>
+          <w:lang w:eastAsia="es-ES"/>
+        </w:rPr>
+        <w:t xml:space="preserve">los símbolos en la tabla de símbolos, y de comprobar las restricciones semánticas descritas. La implementación consiste en intercalar las acciones directamente en el analizador </w:t>
+      </w:r>
+      <w:r>
+        <w:rPr>
+          <w:rFonts w:cstheme="minorHAnsi"/>
+          <w:lang w:eastAsia="es-ES"/>
+        </w:rPr>
+        <w:t>descendente recursivo</w:t>
+      </w:r>
+      <w:r>
+        <w:rPr>
+          <w:rFonts w:cstheme="minorHAnsi"/>
+          <w:lang w:eastAsia="es-ES"/>
+        </w:rPr>
+        <w:t xml:space="preserve">, en la posición que les corresponde dentro </w:t>
+      </w:r>
+      <w:r>
+        <w:rPr>
+          <w:rFonts w:cstheme="minorHAnsi"/>
+          <w:lang w:eastAsia="es-ES"/>
+        </w:rPr>
         <w:lastRenderedPageBreak/>
-        <w:t>Estas acciones se encargan d</w:t>
-      </w:r>
-      <w:r>
-        <w:rPr>
-          <w:rFonts w:cstheme="minorHAnsi"/>
-          <w:lang w:eastAsia="es-ES"/>
-        </w:rPr>
-        <w:t xml:space="preserve">e </w:t>
-      </w:r>
-      <w:r>
-        <w:rPr>
-          <w:rFonts w:cstheme="minorHAnsi"/>
-          <w:b/>
-          <w:bCs/>
-          <w:lang w:eastAsia="es-ES"/>
-        </w:rPr>
-        <w:t xml:space="preserve">introducir </w:t>
-      </w:r>
-      <w:r>
-        <w:rPr>
-          <w:rFonts w:cstheme="minorHAnsi"/>
-          <w:lang w:eastAsia="es-ES"/>
-        </w:rPr>
-        <w:t xml:space="preserve">los símbolos en la tabla de símbolos, y de comprobar las restricciones semánticas descritas. La implementación consiste en intercalar las acciones directamente en el analizador </w:t>
-      </w:r>
-      <w:r>
-        <w:rPr>
-          <w:rFonts w:cstheme="minorHAnsi"/>
-          <w:lang w:eastAsia="es-ES"/>
-        </w:rPr>
-        <w:t>descendente recursivo</w:t>
-      </w:r>
-      <w:r>
-        <w:rPr>
-          <w:rFonts w:cstheme="minorHAnsi"/>
-          <w:lang w:eastAsia="es-ES"/>
-        </w:rPr>
-        <w:t>, en la posición que les corresponde dentro de la producción.</w:t>
+        <w:t>de la producción.</w:t>
       </w:r>
       <w:r>
         <w:rPr>
@@ -29023,14 +30241,14 @@
           <w:lang w:eastAsia="es-ES"/>
         </w:rPr>
       </w:pPr>
-      <w:bookmarkStart w:id="18" w:name="_Toc29349229"/>
+      <w:bookmarkStart w:id="19" w:name="_Toc29349229"/>
       <w:r>
         <w:rPr>
           <w:lang w:eastAsia="es-ES"/>
         </w:rPr>
         <w:t>4.2.2. Restricciones semánticas sobre el AST</w:t>
       </w:r>
-      <w:bookmarkEnd w:id="18"/>
+      <w:bookmarkEnd w:id="19"/>
     </w:p>
     <w:p>
       <w:pPr>
@@ -29442,14 +30660,7 @@
         <w:rPr>
           <w:lang w:eastAsia="es-ES"/>
         </w:rPr>
-        <w:t xml:space="preserve"> implementado en cada nodo del AST. Este método se encarga de comprobar las restricciones correspondientes </w:t>
-      </w:r>
-      <w:r>
-        <w:rPr>
-          <w:lang w:eastAsia="es-ES"/>
-        </w:rPr>
-        <w:lastRenderedPageBreak/>
-        <w:t xml:space="preserve">a cada nodo cuando éste se crea, almacenando en una lista (llamada </w:t>
+        <w:t xml:space="preserve"> implementado en cada nodo del AST. Este método se encarga de comprobar las restricciones correspondientes a cada nodo cuando éste se crea, almacenando en una lista (llamada </w:t>
       </w:r>
       <w:r>
         <w:rPr>
@@ -29487,6 +30698,7 @@
         <w:rPr>
           <w:lang w:eastAsia="es-ES"/>
         </w:rPr>
+        <w:lastRenderedPageBreak/>
         <w:t xml:space="preserve">Esta lista se accederá en el analizador sintáctico con un método </w:t>
       </w:r>
       <w:proofErr w:type="spellStart"/>
@@ -29561,7 +30773,7 @@
       <w:pPr>
         <w:pStyle w:val="Ttulo2"/>
       </w:pPr>
-      <w:bookmarkStart w:id="19" w:name="_Toc29349230"/>
+      <w:bookmarkStart w:id="20" w:name="_Toc29349230"/>
       <w:r>
         <w:t>4.</w:t>
       </w:r>
@@ -29574,7 +30786,7 @@
       <w:r>
         <w:t xml:space="preserve"> e implementación</w:t>
       </w:r>
-      <w:bookmarkEnd w:id="19"/>
+      <w:bookmarkEnd w:id="20"/>
     </w:p>
     <w:p>
       <w:r>
@@ -29603,11 +30815,11 @@
       <w:pPr>
         <w:pStyle w:val="Ttulo1"/>
       </w:pPr>
-      <w:bookmarkStart w:id="20" w:name="_Toc29349231"/>
+      <w:bookmarkStart w:id="21" w:name="_Toc29349231"/>
       <w:r>
         <w:t>5. Conclusiones</w:t>
       </w:r>
-      <w:bookmarkEnd w:id="20"/>
+      <w:bookmarkEnd w:id="21"/>
     </w:p>
     <w:p>
       <w:pPr>
@@ -32629,6 +33841,7 @@
   <w:style w:type="character" w:default="1" w:styleId="Fuentedeprrafopredeter">
     <w:name w:val="Default Paragraph Font"/>
     <w:uiPriority w:val="1"/>
+    <w:semiHidden/>
     <w:unhideWhenUsed/>
   </w:style>
   <w:style w:type="table" w:default="1" w:styleId="Tablanormal">
@@ -33581,6 +34794,21 @@
 </file>
 
 <file path=customXml/item1.xml><?xml version="1.0" encoding="utf-8"?>
+<?mso-contentType ?>
+<FormTemplates xmlns="http://schemas.microsoft.com/sharepoint/v3/contenttype/forms">
+  <Display>DocumentLibraryForm</Display>
+  <Edit>DocumentLibraryForm</Edit>
+  <New>DocumentLibraryForm</New>
+</FormTemplates>
+</file>
+
+<file path=customXml/item2.xml><?xml version="1.0" encoding="utf-8"?>
+<p:properties xmlns:p="http://schemas.microsoft.com/office/2006/metadata/properties" xmlns:xsi="http://www.w3.org/2001/XMLSchema-instance" xmlns:pc="http://schemas.microsoft.com/office/infopath/2007/PartnerControls">
+  <documentManagement/>
+</p:properties>
+</file>
+
+<file path=customXml/item3.xml><?xml version="1.0" encoding="utf-8"?>
 <ct:contentTypeSchema xmlns:ct="http://schemas.microsoft.com/office/2006/metadata/contentType" xmlns:ma="http://schemas.microsoft.com/office/2006/metadata/properties/metaAttributes" ct:_="" ma:_="" ma:contentTypeName="Documento" ma:contentTypeID="0x0101009A04C09BA9FF6C4F8AEDA5C99963A5B3" ma:contentTypeVersion="0" ma:contentTypeDescription="Crear nuevo documento." ma:contentTypeScope="" ma:versionID="d670fe4be57f996173f68078c49f4fe3">
   <xsd:schema xmlns:xsd="http://www.w3.org/2001/XMLSchema" xmlns:xs="http://www.w3.org/2001/XMLSchema" xmlns:p="http://schemas.microsoft.com/office/2006/metadata/properties" targetNamespace="http://schemas.microsoft.com/office/2006/metadata/properties" ma:root="true" ma:fieldsID="e54f952b50d1e218693e8b1f53de4c6e">
     <xsd:element name="properties">
@@ -33694,26 +34922,28 @@
 </ct:contentTypeSchema>
 </file>
 
-<file path=customXml/item2.xml><?xml version="1.0" encoding="utf-8"?>
-<p:properties xmlns:p="http://schemas.microsoft.com/office/2006/metadata/properties" xmlns:xsi="http://www.w3.org/2001/XMLSchema-instance" xmlns:pc="http://schemas.microsoft.com/office/infopath/2007/PartnerControls">
-  <documentManagement/>
-</p:properties>
-</file>
-
-<file path=customXml/item3.xml><?xml version="1.0" encoding="utf-8"?>
-<?mso-contentType ?>
-<FormTemplates xmlns="http://schemas.microsoft.com/sharepoint/v3/contenttype/forms">
-  <Display>DocumentLibraryForm</Display>
-  <Edit>DocumentLibraryForm</Edit>
-  <New>DocumentLibraryForm</New>
-</FormTemplates>
-</file>
-
 <file path=customXml/item4.xml><?xml version="1.0" encoding="utf-8"?>
 <b:Sources xmlns:b="http://schemas.openxmlformats.org/officeDocument/2006/bibliography" xmlns="http://schemas.openxmlformats.org/officeDocument/2006/bibliography" SelectedStyle="\APASixthEditionOfficeOnline.xsl" StyleName="APA" Version="6"/>
 </file>
 
 <file path=customXml/itemProps1.xml><?xml version="1.0" encoding="utf-8"?>
+<ds:datastoreItem xmlns:ds="http://schemas.openxmlformats.org/officeDocument/2006/customXml" ds:itemID="{F2E5F6BD-1B74-4491-923A-ED396825B149}">
+  <ds:schemaRefs>
+    <ds:schemaRef ds:uri="http://schemas.microsoft.com/sharepoint/v3/contenttype/forms"/>
+  </ds:schemaRefs>
+</ds:datastoreItem>
+</file>
+
+<file path=customXml/itemProps2.xml><?xml version="1.0" encoding="utf-8"?>
+<ds:datastoreItem xmlns:ds="http://schemas.openxmlformats.org/officeDocument/2006/customXml" ds:itemID="{282F361B-C6CC-49A7-B76D-85B1963EC59D}">
+  <ds:schemaRefs>
+    <ds:schemaRef ds:uri="http://schemas.microsoft.com/office/2006/metadata/properties"/>
+    <ds:schemaRef ds:uri="http://schemas.microsoft.com/office/infopath/2007/PartnerControls"/>
+  </ds:schemaRefs>
+</ds:datastoreItem>
+</file>
+
+<file path=customXml/itemProps3.xml><?xml version="1.0" encoding="utf-8"?>
 <ds:datastoreItem xmlns:ds="http://schemas.openxmlformats.org/officeDocument/2006/customXml" ds:itemID="{A61F76D2-7F0B-4908-9823-CB8F65D43A27}">
   <ds:schemaRefs>
     <ds:schemaRef ds:uri="http://schemas.microsoft.com/office/2006/metadata/contentType"/>
@@ -33729,25 +34959,8 @@
 </ds:datastoreItem>
 </file>
 
-<file path=customXml/itemProps2.xml><?xml version="1.0" encoding="utf-8"?>
-<ds:datastoreItem xmlns:ds="http://schemas.openxmlformats.org/officeDocument/2006/customXml" ds:itemID="{282F361B-C6CC-49A7-B76D-85B1963EC59D}">
-  <ds:schemaRefs>
-    <ds:schemaRef ds:uri="http://schemas.microsoft.com/office/2006/metadata/properties"/>
-    <ds:schemaRef ds:uri="http://schemas.microsoft.com/office/infopath/2007/PartnerControls"/>
-  </ds:schemaRefs>
-</ds:datastoreItem>
-</file>
-
-<file path=customXml/itemProps3.xml><?xml version="1.0" encoding="utf-8"?>
-<ds:datastoreItem xmlns:ds="http://schemas.openxmlformats.org/officeDocument/2006/customXml" ds:itemID="{F2E5F6BD-1B74-4491-923A-ED396825B149}">
-  <ds:schemaRefs>
-    <ds:schemaRef ds:uri="http://schemas.microsoft.com/sharepoint/v3/contenttype/forms"/>
-  </ds:schemaRefs>
-</ds:datastoreItem>
-</file>
-
 <file path=customXml/itemProps4.xml><?xml version="1.0" encoding="utf-8"?>
-<ds:datastoreItem xmlns:ds="http://schemas.openxmlformats.org/officeDocument/2006/customXml" ds:itemID="{BA4A6CF5-B9B7-4A64-A2C9-CA4D985E56F8}">
+<ds:datastoreItem xmlns:ds="http://schemas.openxmlformats.org/officeDocument/2006/customXml" ds:itemID="{72CFEFD0-69BC-43BA-B698-622A30ED1F56}">
   <ds:schemaRefs>
     <ds:schemaRef ds:uri="http://schemas.openxmlformats.org/officeDocument/2006/bibliography"/>
   </ds:schemaRefs>

</xml_diff>